<commit_message>
changed exercise Day 1-2 to only include starter
</commit_message>
<xml_diff>
--- a/Day 1/Day 1-Lab 2/Lab_Part_1_Responsive_App_Development.docx
+++ b/Day 1/Day 1-Lab 2/Lab_Part_1_Responsive_App_Development.docx
@@ -439,29 +439,7 @@
           <w:szCs w:val="19"/>
           <w:lang w:eastAsia="en-US"/>
         </w:rPr>
-        <w:t>="</w:t>
-      </w:r>
-      <w:proofErr w:type="spellStart"/>
-      <w:r>
-        <w:rPr>
-          <w:rFonts w:ascii="Consolas" w:hAnsi="Consolas" w:cs="Consolas"/>
-          <w:color w:val="0000FF"/>
-          <w:sz w:val="19"/>
-          <w:szCs w:val="19"/>
-          <w:lang w:eastAsia="en-US"/>
-        </w:rPr>
-        <w:t>en</w:t>
-      </w:r>
-      <w:proofErr w:type="spellEnd"/>
-      <w:r>
-        <w:rPr>
-          <w:rFonts w:ascii="Consolas" w:hAnsi="Consolas" w:cs="Consolas"/>
-          <w:color w:val="0000FF"/>
-          <w:sz w:val="19"/>
-          <w:szCs w:val="19"/>
-          <w:lang w:eastAsia="en-US"/>
-        </w:rPr>
-        <w:t>"&gt;</w:t>
+        <w:t>="en"&gt;</w:t>
       </w:r>
     </w:p>
     <w:p>
@@ -1577,7 +1555,6 @@
         </w:rPr>
         <w:t xml:space="preserve"> </w:t>
       </w:r>
-      <w:proofErr w:type="spellStart"/>
       <w:r>
         <w:rPr>
           <w:rFonts w:ascii="Consolas" w:hAnsi="Consolas" w:cs="Consolas"/>
@@ -1588,7 +1565,6 @@
         </w:rPr>
         <w:t>href</w:t>
       </w:r>
-      <w:proofErr w:type="spellEnd"/>
       <w:r>
         <w:rPr>
           <w:rFonts w:ascii="Consolas" w:hAnsi="Consolas" w:cs="Consolas"/>
@@ -1696,7 +1672,6 @@
         </w:rPr>
         <w:t xml:space="preserve"> </w:t>
       </w:r>
-      <w:proofErr w:type="spellStart"/>
       <w:r>
         <w:rPr>
           <w:rFonts w:ascii="Consolas" w:hAnsi="Consolas" w:cs="Consolas"/>
@@ -1707,7 +1682,6 @@
         </w:rPr>
         <w:t>href</w:t>
       </w:r>
-      <w:proofErr w:type="spellEnd"/>
       <w:r>
         <w:rPr>
           <w:rFonts w:ascii="Consolas" w:hAnsi="Consolas" w:cs="Consolas"/>
@@ -1813,7 +1787,6 @@
         </w:rPr>
         <w:t xml:space="preserve"> </w:t>
       </w:r>
-      <w:proofErr w:type="spellStart"/>
       <w:r>
         <w:rPr>
           <w:rFonts w:ascii="Consolas" w:hAnsi="Consolas" w:cs="Consolas"/>
@@ -1824,7 +1797,6 @@
         </w:rPr>
         <w:t>href</w:t>
       </w:r>
-      <w:proofErr w:type="spellEnd"/>
       <w:r>
         <w:rPr>
           <w:rFonts w:ascii="Consolas" w:hAnsi="Consolas" w:cs="Consolas"/>
@@ -1930,7 +1902,6 @@
         </w:rPr>
         <w:t xml:space="preserve"> </w:t>
       </w:r>
-      <w:proofErr w:type="spellStart"/>
       <w:r>
         <w:rPr>
           <w:rFonts w:ascii="Consolas" w:hAnsi="Consolas" w:cs="Consolas"/>
@@ -1941,7 +1912,6 @@
         </w:rPr>
         <w:t>href</w:t>
       </w:r>
-      <w:proofErr w:type="spellEnd"/>
       <w:r>
         <w:rPr>
           <w:rFonts w:ascii="Consolas" w:hAnsi="Consolas" w:cs="Consolas"/>
@@ -3667,21 +3637,6 @@
         </w:rPr>
         <w:t>&gt;</w:t>
       </w:r>
-    </w:p>
-    <w:p>
-      <w:pPr>
-        <w:suppressAutoHyphens w:val="0"/>
-        <w:autoSpaceDE w:val="0"/>
-        <w:autoSpaceDN w:val="0"/>
-        <w:adjustRightInd w:val="0"/>
-        <w:rPr>
-          <w:rFonts w:ascii="Consolas" w:hAnsi="Consolas" w:cs="Consolas"/>
-          <w:color w:val="000000"/>
-          <w:sz w:val="19"/>
-          <w:szCs w:val="19"/>
-          <w:lang w:eastAsia="en-US"/>
-        </w:rPr>
-      </w:pPr>
     </w:p>
     <w:p>
       <w:pPr>

</xml_diff>